<commit_message>
V2 du Gimbal 2000 et update hebdomadaire
</commit_message>
<xml_diff>
--- a/Cours/20250115_MethodeAgileScrum.docx
+++ b/Cours/20250115_MethodeAgileScrum.docx
@@ -1382,7 +1382,12 @@
 
 <file path=customXml/item1.xml><?xml version="1.0" encoding="utf-8"?>
 <p:properties xmlns:p="http://schemas.microsoft.com/office/2006/metadata/properties" xmlns:xsi="http://www.w3.org/2001/XMLSchema-instance" xmlns:pc="http://schemas.microsoft.com/office/infopath/2007/PartnerControls">
-  <documentManagement/>
+  <documentManagement>
+    <lcf76f155ced4ddcb4097134ff3c332f xmlns="d70271fb-e8d4-435d-98ba-d7e9b097c908">
+      <Terms xmlns="http://schemas.microsoft.com/office/infopath/2007/PartnerControls"/>
+    </lcf76f155ced4ddcb4097134ff3c332f>
+    <TaxCatchAll xmlns="46a673cc-2764-43ef-b926-9bf685717182" xsi:nil="true"/>
+  </documentManagement>
 </p:properties>
 </file>
 
@@ -1396,9 +1401,10 @@
 </file>
 
 <file path=customXml/item3.xml><?xml version="1.0" encoding="utf-8"?>
-<ct:contentTypeSchema xmlns:ct="http://schemas.microsoft.com/office/2006/metadata/contentType" xmlns:ma="http://schemas.microsoft.com/office/2006/metadata/properties/metaAttributes" ct:_="" ma:_="" ma:contentTypeName="Document" ma:contentTypeID="0x0101007FB46B801C711446A85EFDA9236A8CD9" ma:contentTypeVersion="4" ma:contentTypeDescription="Crée un document." ma:contentTypeScope="" ma:versionID="4842caf7c499c9b42f444547fe7d1b34">
-  <xsd:schema xmlns:xsd="http://www.w3.org/2001/XMLSchema" xmlns:xs="http://www.w3.org/2001/XMLSchema" xmlns:p="http://schemas.microsoft.com/office/2006/metadata/properties" xmlns:ns2="d70271fb-e8d4-435d-98ba-d7e9b097c908" targetNamespace="http://schemas.microsoft.com/office/2006/metadata/properties" ma:root="true" ma:fieldsID="1d6db155d6857ef10c2f74b93089c068" ns2:_="">
+<ct:contentTypeSchema xmlns:ct="http://schemas.microsoft.com/office/2006/metadata/contentType" xmlns:ma="http://schemas.microsoft.com/office/2006/metadata/properties/metaAttributes" ct:_="" ma:_="" ma:contentTypeName="Document" ma:contentTypeID="0x0101007FB46B801C711446A85EFDA9236A8CD9" ma:contentTypeVersion="11" ma:contentTypeDescription="Crée un document." ma:contentTypeScope="" ma:versionID="50e146dab965c9d79998c999bc6206cd">
+  <xsd:schema xmlns:xsd="http://www.w3.org/2001/XMLSchema" xmlns:xs="http://www.w3.org/2001/XMLSchema" xmlns:p="http://schemas.microsoft.com/office/2006/metadata/properties" xmlns:ns2="d70271fb-e8d4-435d-98ba-d7e9b097c908" xmlns:ns3="46a673cc-2764-43ef-b926-9bf685717182" targetNamespace="http://schemas.microsoft.com/office/2006/metadata/properties" ma:root="true" ma:fieldsID="6c4d7dc4508ce8d42dfbc0a2717842c3" ns2:_="" ns3:_="">
     <xsd:import namespace="d70271fb-e8d4-435d-98ba-d7e9b097c908"/>
+    <xsd:import namespace="46a673cc-2764-43ef-b926-9bf685717182"/>
     <xsd:element name="properties">
       <xsd:complexType>
         <xsd:sequence>
@@ -1409,6 +1415,12 @@
                 <xsd:element ref="ns2:MediaServiceFastMetadata" minOccurs="0"/>
                 <xsd:element ref="ns2:MediaServiceSearchProperties" minOccurs="0"/>
                 <xsd:element ref="ns2:MediaServiceObjectDetectorVersions" minOccurs="0"/>
+                <xsd:element ref="ns2:lcf76f155ced4ddcb4097134ff3c332f" minOccurs="0"/>
+                <xsd:element ref="ns3:TaxCatchAll" minOccurs="0"/>
+                <xsd:element ref="ns2:MediaServiceDateTaken" minOccurs="0"/>
+                <xsd:element ref="ns2:MediaServiceOCR" minOccurs="0"/>
+                <xsd:element ref="ns2:MediaServiceGenerationTime" minOccurs="0"/>
+                <xsd:element ref="ns2:MediaServiceEventHashCode" minOccurs="0"/>
               </xsd:all>
             </xsd:complexType>
           </xsd:element>
@@ -1438,6 +1450,50 @@
       <xsd:simpleType>
         <xsd:restriction base="dms:Text"/>
       </xsd:simpleType>
+    </xsd:element>
+    <xsd:element name="lcf76f155ced4ddcb4097134ff3c332f" ma:index="13" nillable="true" ma:taxonomy="true" ma:internalName="lcf76f155ced4ddcb4097134ff3c332f" ma:taxonomyFieldName="MediaServiceImageTags" ma:displayName="Balises d’images" ma:readOnly="false" ma:fieldId="{5cf76f15-5ced-4ddc-b409-7134ff3c332f}" ma:taxonomyMulti="true" ma:sspId="d264a842-8adc-43f3-ad4e-91e5e271ce18" ma:termSetId="09814cd3-568e-fe90-9814-8d621ff8fb84" ma:anchorId="fba54fb3-c3e1-fe81-a776-ca4b69148c4d" ma:open="true" ma:isKeyword="false">
+      <xsd:complexType>
+        <xsd:sequence>
+          <xsd:element ref="pc:Terms" minOccurs="0" maxOccurs="1"/>
+        </xsd:sequence>
+      </xsd:complexType>
+    </xsd:element>
+    <xsd:element name="MediaServiceDateTaken" ma:index="15" nillable="true" ma:displayName="MediaServiceDateTaken" ma:hidden="true" ma:indexed="true" ma:internalName="MediaServiceDateTaken" ma:readOnly="true">
+      <xsd:simpleType>
+        <xsd:restriction base="dms:Text"/>
+      </xsd:simpleType>
+    </xsd:element>
+    <xsd:element name="MediaServiceOCR" ma:index="16" nillable="true" ma:displayName="Extracted Text" ma:internalName="MediaServiceOCR" ma:readOnly="true">
+      <xsd:simpleType>
+        <xsd:restriction base="dms:Note">
+          <xsd:maxLength value="255"/>
+        </xsd:restriction>
+      </xsd:simpleType>
+    </xsd:element>
+    <xsd:element name="MediaServiceGenerationTime" ma:index="17" nillable="true" ma:displayName="MediaServiceGenerationTime" ma:hidden="true" ma:internalName="MediaServiceGenerationTime" ma:readOnly="true">
+      <xsd:simpleType>
+        <xsd:restriction base="dms:Text"/>
+      </xsd:simpleType>
+    </xsd:element>
+    <xsd:element name="MediaServiceEventHashCode" ma:index="18" nillable="true" ma:displayName="MediaServiceEventHashCode" ma:hidden="true" ma:internalName="MediaServiceEventHashCode" ma:readOnly="true">
+      <xsd:simpleType>
+        <xsd:restriction base="dms:Text"/>
+      </xsd:simpleType>
+    </xsd:element>
+  </xsd:schema>
+  <xsd:schema xmlns:xsd="http://www.w3.org/2001/XMLSchema" xmlns:xs="http://www.w3.org/2001/XMLSchema" xmlns:dms="http://schemas.microsoft.com/office/2006/documentManagement/types" xmlns:pc="http://schemas.microsoft.com/office/infopath/2007/PartnerControls" targetNamespace="46a673cc-2764-43ef-b926-9bf685717182" elementFormDefault="qualified">
+    <xsd:import namespace="http://schemas.microsoft.com/office/2006/documentManagement/types"/>
+    <xsd:import namespace="http://schemas.microsoft.com/office/infopath/2007/PartnerControls"/>
+    <xsd:element name="TaxCatchAll" ma:index="14" nillable="true" ma:displayName="Taxonomy Catch All Column" ma:hidden="true" ma:list="{a9b8c0b2-98f8-4e08-9375-28eb4059277b}" ma:internalName="TaxCatchAll" ma:showField="CatchAllData" ma:web="46a673cc-2764-43ef-b926-9bf685717182">
+      <xsd:complexType>
+        <xsd:complexContent>
+          <xsd:extension base="dms:MultiChoiceLookup">
+            <xsd:sequence>
+              <xsd:element name="Value" type="dms:Lookup" maxOccurs="unbounded" minOccurs="0" nillable="true"/>
+            </xsd:sequence>
+          </xsd:extension>
+        </xsd:complexContent>
+      </xsd:complexType>
     </xsd:element>
   </xsd:schema>
   <xsd:schema xmlns="http://schemas.openxmlformats.org/package/2006/metadata/core-properties" xmlns:xsd="http://www.w3.org/2001/XMLSchema" xmlns:xsi="http://www.w3.org/2001/XMLSchema-instance" xmlns:dc="http://purl.org/dc/elements/1.1/" xmlns:dcterms="http://purl.org/dc/terms/" xmlns:odoc="http://schemas.microsoft.com/internal/obd" targetNamespace="http://schemas.openxmlformats.org/package/2006/metadata/core-properties" elementFormDefault="qualified" attributeFormDefault="unqualified" blockDefault="#all">
@@ -1557,19 +1613,5 @@
 </file>
 
 <file path=customXml/itemProps3.xml><?xml version="1.0" encoding="utf-8"?>
-<ds:datastoreItem xmlns:ds="http://schemas.openxmlformats.org/officeDocument/2006/customXml" ds:itemID="{0688AB5E-938C-43EF-A12B-89B1239AC832}">
-  <ds:schemaRefs>
-    <ds:schemaRef ds:uri="http://schemas.microsoft.com/office/2006/metadata/contentType"/>
-    <ds:schemaRef ds:uri="http://schemas.microsoft.com/office/2006/metadata/properties/metaAttributes"/>
-    <ds:schemaRef ds:uri="http://www.w3.org/2001/XMLSchema"/>
-    <ds:schemaRef ds:uri="http://schemas.microsoft.com/office/2006/metadata/properties"/>
-    <ds:schemaRef ds:uri="d70271fb-e8d4-435d-98ba-d7e9b097c908"/>
-    <ds:schemaRef ds:uri="http://schemas.microsoft.com/office/2006/documentManagement/types"/>
-    <ds:schemaRef ds:uri="http://schemas.microsoft.com/office/infopath/2007/PartnerControls"/>
-    <ds:schemaRef ds:uri="http://schemas.openxmlformats.org/package/2006/metadata/core-properties"/>
-    <ds:schemaRef ds:uri="http://purl.org/dc/elements/1.1/"/>
-    <ds:schemaRef ds:uri="http://purl.org/dc/terms/"/>
-    <ds:schemaRef ds:uri="http://schemas.microsoft.com/internal/obd"/>
-  </ds:schemaRefs>
-</ds:datastoreItem>
+<ds:datastoreItem xmlns:ds="http://schemas.openxmlformats.org/officeDocument/2006/customXml" ds:itemID="{994DF781-38F3-435B-9E80-EACB8D6EEE02}"/>
 </file>
</xml_diff>